<commit_message>
maj structure juin 2023
</commit_message>
<xml_diff>
--- a/docs/formation/formation11.docx
+++ b/docs/formation/formation11.docx
@@ -1573,7 +1573,7 @@
                     <a:graphicData uri="http://schemas.openxmlformats.org/drawingml/2006/picture">
                       <pic:pic>
                         <pic:nvPicPr>
-                          <pic:cNvPr descr="C:\Users\thevenin_m\AppData\Local\Programs\Quarto\share\formats\docx\note.png" id="30" name="Picture"/>
+                          <pic:cNvPr descr="C:\Users\THEVEN~1\AppData\Local\Programs\Quarto\share\formats\docx\note.png" id="30" name="Picture"/>
                           <pic:cNvPicPr>
                             <a:picLocks noChangeArrowheads="1" noChangeAspect="1"/>
                           </pic:cNvPicPr>
@@ -3013,7 +3013,7 @@
                     <a:graphicData uri="http://schemas.openxmlformats.org/drawingml/2006/picture">
                       <pic:pic>
                         <pic:nvPicPr>
-                          <pic:cNvPr descr="C:\Users\thevenin_m\AppData\Local\Programs\Quarto\share\formats\docx\note.png" id="39" name="Picture"/>
+                          <pic:cNvPr descr="C:\Users\THEVEN~1\AppData\Local\Programs\Quarto\share\formats\docx\note.png" id="39" name="Picture"/>
                           <pic:cNvPicPr>
                             <a:picLocks noChangeArrowheads="1" noChangeAspect="1"/>
                           </pic:cNvPicPr>

</xml_diff>